<commit_message>
Circle Language Spec: Commands: Main Concepts: Reformulation, reordering and started stereotyping pieces of text and decide to maybe keep or maybe not keep them.
</commit_message>
<xml_diff>
--- a/1.1. Circle Language Spec/08. Parameters/1. Relations Between Commands & Objects.docx
+++ b/1.1. Circle Language Spec/08. Parameters/1. Relations Between Commands & Objects.docx
@@ -1320,8 +1320,6 @@
       <w:r>
         <w:t>Object relations</w:t>
       </w:r>
-      <w:bookmarkStart w:id="0" w:name="_GoBack"/>
-      <w:bookmarkEnd w:id="0"/>
     </w:p>
     <w:p>
       <w:r>
@@ -1822,20 +1820,42 @@
     <w:p/>
     <w:p>
       <w:pPr>
-        <w:pStyle w:val="Heading2"/>
-      </w:pPr>
-      <w:r>
+        <w:pStyle w:val="Heading3"/>
+      </w:pPr>
+      <w:r>
+        <w:t>Parameter and Argument</w:t>
+      </w:r>
+    </w:p>
+    <w:p>
+      <w:pPr>
+        <w:rPr>
+          <w:i/>
+          <w:iCs/>
+        </w:rPr>
+      </w:pPr>
+      <w:r>
+        <w:rPr>
+          <w:i/>
+          <w:iCs/>
+        </w:rPr>
+        <w:t>(</w:t>
+      </w:r>
+      <w:r>
+        <w:rPr>
+          <w:i/>
+          <w:iCs/>
+        </w:rPr>
         <w:t>From the original Symbol documentation</w:t>
       </w:r>
-    </w:p>
-    <w:p>
-      <w:pPr>
-        <w:pStyle w:val="Heading3"/>
-      </w:pPr>
-      <w:r>
-        <w:t>Parameter and Argument</w:t>
-      </w:r>
-    </w:p>
+      <w:r>
+        <w:rPr>
+          <w:i/>
+          <w:iCs/>
+        </w:rPr>
+        <w:t>)</w:t>
+      </w:r>
+    </w:p>
+    <w:p/>
     <w:p>
       <w:r>
         <w:t xml:space="preserve">Parameters and arguments are the </w:t>
@@ -1986,7 +2006,30 @@
         <w:t>Creation and state read and write only apply to object parameters, not to parameters that are procedures.</w:t>
       </w:r>
     </w:p>
-    <w:p/>
+    <w:p>
+      <w:pPr>
+        <w:pStyle w:val="Heading3"/>
+      </w:pPr>
+      <w:r>
+        <w:t>Misc Ideas</w:t>
+      </w:r>
+    </w:p>
+    <w:p>
+      <w:r>
+        <w:t xml:space="preserve">Nice phrase? </w:t>
+      </w:r>
+      <w:bookmarkStart w:id="0" w:name="_GoBack"/>
+      <w:bookmarkEnd w:id="0"/>
+      <w:r>
+        <w:t>"</w:t>
+      </w:r>
+      <w:r>
+        <w:t>how to link objects to a command.</w:t>
+      </w:r>
+      <w:r>
+        <w:t>"</w:t>
+      </w:r>
+    </w:p>
     <w:sectPr>
       <w:pgSz w:w="12240" w:h="15840"/>
       <w:pgMar w:top="1440" w:right="1800" w:bottom="1440" w:left="1800" w:header="720" w:footer="720" w:gutter="0"/>

</xml_diff>